<commit_message>
Modifiying the content of the documentation
</commit_message>
<xml_diff>
--- a/Documents/Lightweight_IBM Cloud_Garage_Method_for_Data_Science_ADD_Template.docx
+++ b/Documents/Lightweight_IBM Cloud_Garage_Method_for_Data_Science_ADD_Template.docx
@@ -1,6 +1,6 @@
 
 <file path=word/document.xml><?xml version="1.0" encoding="utf-8"?>
-<w:document xmlns:wpc="http://schemas.microsoft.com/office/word/2010/wordprocessingCanvas" xmlns:mo="http://schemas.microsoft.com/office/mac/office/2008/main" xmlns:mc="http://schemas.openxmlformats.org/markup-compatibility/2006" xmlns:mv="urn:schemas-microsoft-com:mac:vml" xmlns:o="urn:schemas-microsoft-com:office:office" xmlns:r="http://schemas.openxmlformats.org/officeDocument/2006/relationships" xmlns:m="http://schemas.openxmlformats.org/officeDocument/2006/math" xmlns:v="urn:schemas-microsoft-com:vml" xmlns:wp14="http://schemas.microsoft.com/office/word/2010/wordprocessingDrawing" xmlns:wp="http://schemas.openxmlformats.org/drawingml/2006/wordprocessingDrawing" xmlns:w10="urn:schemas-microsoft-com:office:word" xmlns:w="http://schemas.openxmlformats.org/wordprocessingml/2006/main" xmlns:w14="http://schemas.microsoft.com/office/word/2010/wordml" xmlns:w15="http://schemas.microsoft.com/office/word/2012/wordml" xmlns:wpg="http://schemas.microsoft.com/office/word/2010/wordprocessingGroup" xmlns:wpi="http://schemas.microsoft.com/office/word/2010/wordprocessingInk" xmlns:wne="http://schemas.microsoft.com/office/word/2006/wordml" xmlns:wps="http://schemas.microsoft.com/office/word/2010/wordprocessingShape" mc:Ignorable="w14 w15 wp14">
+<w:document xmlns:wpc="http://schemas.microsoft.com/office/word/2010/wordprocessingCanvas" xmlns:cx="http://schemas.microsoft.com/office/drawing/2014/chartex" xmlns:cx1="http://schemas.microsoft.com/office/drawing/2015/9/8/chartex" xmlns:cx2="http://schemas.microsoft.com/office/drawing/2015/10/21/chartex" xmlns:cx3="http://schemas.microsoft.com/office/drawing/2016/5/9/chartex" xmlns:cx4="http://schemas.microsoft.com/office/drawing/2016/5/10/chartex" xmlns:cx5="http://schemas.microsoft.com/office/drawing/2016/5/11/chartex" xmlns:cx6="http://schemas.microsoft.com/office/drawing/2016/5/12/chartex" xmlns:cx7="http://schemas.microsoft.com/office/drawing/2016/5/13/chartex" xmlns:cx8="http://schemas.microsoft.com/office/drawing/2016/5/14/chartex" xmlns:mc="http://schemas.openxmlformats.org/markup-compatibility/2006" xmlns:aink="http://schemas.microsoft.com/office/drawing/2016/ink" xmlns:am3d="http://schemas.microsoft.com/office/drawing/2017/model3d" xmlns:o="urn:schemas-microsoft-com:office:office" xmlns:r="http://schemas.openxmlformats.org/officeDocument/2006/relationships" xmlns:m="http://schemas.openxmlformats.org/officeDocument/2006/math" xmlns:v="urn:schemas-microsoft-com:vml" xmlns:wp14="http://schemas.microsoft.com/office/word/2010/wordprocessingDrawing" xmlns:wp="http://schemas.openxmlformats.org/drawingml/2006/wordprocessingDrawing" xmlns:w10="urn:schemas-microsoft-com:office:word" xmlns:w="http://schemas.openxmlformats.org/wordprocessingml/2006/main" xmlns:w14="http://schemas.microsoft.com/office/word/2010/wordml" xmlns:w15="http://schemas.microsoft.com/office/word/2012/wordml" xmlns:w16cex="http://schemas.microsoft.com/office/word/2018/wordml/cex" xmlns:w16cid="http://schemas.microsoft.com/office/word/2016/wordml/cid" xmlns:w16="http://schemas.microsoft.com/office/word/2018/wordml" xmlns:w16se="http://schemas.microsoft.com/office/word/2015/wordml/symex" xmlns:wpg="http://schemas.microsoft.com/office/word/2010/wordprocessingGroup" xmlns:wpi="http://schemas.microsoft.com/office/word/2010/wordprocessingInk" xmlns:wne="http://schemas.microsoft.com/office/word/2006/wordml" xmlns:wps="http://schemas.microsoft.com/office/word/2010/wordprocessingShape" mc:Ignorable="w14 w15 w16se w16cid w16 w16cex wp14">
   <w:body>
     <w:p>
       <w:pPr>
@@ -222,6 +222,12 @@
           <w:lang w:val="en-US" w:eastAsia="en-GB"/>
         </w:rPr>
       </w:pPr>
+      <w:r>
+        <w:rPr>
+          <w:lang w:val="en-US" w:eastAsia="en-GB"/>
+        </w:rPr>
+        <w:br w:type="page"/>
+      </w:r>
     </w:p>
     <w:p>
       <w:pPr>
@@ -235,6 +241,7 @@
         <w:rPr>
           <w:lang w:val="en-US" w:eastAsia="en-GB"/>
         </w:rPr>
+        <w:lastRenderedPageBreak/>
         <w:t xml:space="preserve">Data </w:t>
       </w:r>
       <w:r>
@@ -247,6 +254,41 @@
     </w:p>
     <w:p>
       <w:pPr>
+        <w:jc w:val="both"/>
+        <w:rPr>
+          <w:b/>
+          <w:bCs/>
+          <w:lang w:val="en-US" w:eastAsia="en-GB"/>
+        </w:rPr>
+      </w:pPr>
+      <w:r>
+        <w:rPr>
+          <w:b/>
+          <w:bCs/>
+          <w:lang w:val="en-US" w:eastAsia="en-GB"/>
+        </w:rPr>
+        <w:t>Mexican government – Ministry of Health</w:t>
+      </w:r>
+    </w:p>
+    <w:p>
+      <w:pPr>
+        <w:jc w:val="both"/>
+        <w:rPr>
+          <w:lang w:val="en-US" w:eastAsia="en-GB"/>
+        </w:rPr>
+      </w:pPr>
+      <w:hyperlink r:id="rId9" w:history="1">
+        <w:r>
+          <w:rPr>
+            <w:rStyle w:val="Hyperlink"/>
+            <w:lang w:val="en-US" w:eastAsia="en-GB"/>
+          </w:rPr>
+          <w:t>https://datos.gob.mx/busca/dataset/informacion-referente-a-casos-covid-19-en-mexico</w:t>
+        </w:r>
+      </w:hyperlink>
+    </w:p>
+    <w:p>
+      <w:pPr>
         <w:rPr>
           <w:lang w:val="en-US" w:eastAsia="en-GB"/>
         </w:rPr>
@@ -268,6 +310,156 @@
     </w:p>
     <w:p>
       <w:pPr>
+        <w:jc w:val="both"/>
+        <w:rPr>
+          <w:lang w:val="en-US" w:eastAsia="en-GB"/>
+        </w:rPr>
+      </w:pPr>
+      <w:r>
+        <w:rPr>
+          <w:lang w:val="en-US" w:eastAsia="en-GB"/>
+        </w:rPr>
+        <w:t>The database used has a daily update and needs to download continuously. For this case, the information is collected using “</w:t>
+      </w:r>
+      <w:proofErr w:type="spellStart"/>
+      <w:r>
+        <w:rPr>
+          <w:lang w:val="en-US" w:eastAsia="en-GB"/>
+        </w:rPr>
+        <w:t>wget</w:t>
+      </w:r>
+      <w:proofErr w:type="spellEnd"/>
+      <w:r>
+        <w:rPr>
+          <w:lang w:val="en-US" w:eastAsia="en-GB"/>
+        </w:rPr>
+        <w:t xml:space="preserve">” command in Python. This command helps to retrieve information directly from the internet and stored into specific location. </w:t>
+      </w:r>
+    </w:p>
+    <w:p>
+      <w:pPr>
+        <w:jc w:val="both"/>
+        <w:rPr>
+          <w:lang w:val="en-US" w:eastAsia="en-GB"/>
+        </w:rPr>
+      </w:pPr>
+    </w:p>
+    <w:p>
+      <w:pPr>
+        <w:jc w:val="both"/>
+        <w:rPr>
+          <w:lang w:val="en-US" w:eastAsia="en-GB"/>
+        </w:rPr>
+      </w:pPr>
+      <w:r>
+        <w:rPr>
+          <w:lang w:val="en-US" w:eastAsia="en-GB"/>
+        </w:rPr>
+        <w:t xml:space="preserve">As a matter of fact, the </w:t>
+      </w:r>
+      <w:proofErr w:type="spellStart"/>
+      <w:r>
+        <w:rPr>
+          <w:lang w:val="en-US" w:eastAsia="en-GB"/>
+        </w:rPr>
+        <w:t>CoVid</w:t>
+      </w:r>
+      <w:proofErr w:type="spellEnd"/>
+      <w:r>
+        <w:rPr>
+          <w:lang w:val="en-US" w:eastAsia="en-GB"/>
+        </w:rPr>
+        <w:t xml:space="preserve"> information is updated daily and for that reason it is necessary to create a specific process to collect the information and update continuously.</w:t>
+      </w:r>
+    </w:p>
+    <w:p>
+      <w:pPr>
+        <w:rPr>
+          <w:lang w:val="en-US" w:eastAsia="en-GB"/>
+        </w:rPr>
+      </w:pPr>
+    </w:p>
+    <w:p>
+      <w:pPr>
+        <w:pStyle w:val="Heading3"/>
+        <w:rPr>
+          <w:lang w:val="en-US" w:eastAsia="en-GB"/>
+        </w:rPr>
+      </w:pPr>
+      <w:r>
+        <w:rPr>
+          <w:lang w:val="en-US" w:eastAsia="en-GB"/>
+        </w:rPr>
+        <w:t>Justification</w:t>
+      </w:r>
+    </w:p>
+    <w:p>
+      <w:pPr>
+        <w:rPr>
+          <w:lang w:val="en-US" w:eastAsia="en-GB"/>
+        </w:rPr>
+      </w:pPr>
+      <w:r>
+        <w:rPr>
+          <w:lang w:val="en-US" w:eastAsia="en-GB"/>
+        </w:rPr>
+        <w:t>Please justify your technology choices here.</w:t>
+      </w:r>
+    </w:p>
+    <w:p>
+      <w:pPr>
+        <w:rPr>
+          <w:lang w:val="en-US" w:eastAsia="en-GB"/>
+        </w:rPr>
+      </w:pPr>
+    </w:p>
+    <w:p>
+      <w:pPr>
+        <w:rPr>
+          <w:lang w:val="en-US" w:eastAsia="en-GB"/>
+        </w:rPr>
+      </w:pPr>
+    </w:p>
+    <w:p>
+      <w:pPr>
+        <w:pStyle w:val="Heading2"/>
+        <w:rPr>
+          <w:lang w:val="en-US" w:eastAsia="en-GB"/>
+        </w:rPr>
+      </w:pPr>
+      <w:bookmarkStart w:id="2" w:name="_Toc521455999"/>
+      <w:r>
+        <w:rPr>
+          <w:lang w:val="en-US" w:eastAsia="en-GB"/>
+        </w:rPr>
+        <w:t>Enterprise Data</w:t>
+      </w:r>
+      <w:bookmarkEnd w:id="2"/>
+    </w:p>
+    <w:p>
+      <w:pPr>
+        <w:rPr>
+          <w:lang w:val="en-US" w:eastAsia="en-GB"/>
+        </w:rPr>
+      </w:pPr>
+    </w:p>
+    <w:p>
+      <w:pPr>
+        <w:pStyle w:val="Heading3"/>
+        <w:rPr>
+          <w:lang w:val="en-US" w:eastAsia="en-GB"/>
+        </w:rPr>
+      </w:pPr>
+      <w:bookmarkStart w:id="3" w:name="_Toc521456002"/>
+      <w:r>
+        <w:rPr>
+          <w:lang w:val="en-US" w:eastAsia="en-GB"/>
+        </w:rPr>
+        <w:t>Technology Choice</w:t>
+      </w:r>
+    </w:p>
+    <w:p>
+      <w:pPr>
         <w:rPr>
           <w:lang w:val="en-US" w:eastAsia="en-GB"/>
         </w:rPr>
@@ -297,7 +489,6 @@
         <w:rPr>
           <w:lang w:val="en-US" w:eastAsia="en-GB"/>
         </w:rPr>
-        <w:lastRenderedPageBreak/>
         <w:t>Justification</w:t>
       </w:r>
     </w:p>
@@ -335,14 +526,13 @@
           <w:lang w:val="en-US" w:eastAsia="en-GB"/>
         </w:rPr>
       </w:pPr>
-      <w:bookmarkStart w:id="2" w:name="_Toc521455999"/>
-      <w:r>
-        <w:rPr>
-          <w:lang w:val="en-US" w:eastAsia="en-GB"/>
-        </w:rPr>
-        <w:t>Enterprise Data</w:t>
-      </w:r>
-      <w:bookmarkEnd w:id="2"/>
+      <w:r>
+        <w:rPr>
+          <w:lang w:val="en-US" w:eastAsia="en-GB"/>
+        </w:rPr>
+        <w:t>Streaming analytics</w:t>
+      </w:r>
+      <w:bookmarkEnd w:id="3"/>
     </w:p>
     <w:p>
       <w:pPr>
@@ -358,7 +548,6 @@
           <w:lang w:val="en-US" w:eastAsia="en-GB"/>
         </w:rPr>
       </w:pPr>
-      <w:bookmarkStart w:id="3" w:name="_Toc521456002"/>
       <w:r>
         <w:rPr>
           <w:lang w:val="en-US" w:eastAsia="en-GB"/>
@@ -434,13 +623,20 @@
           <w:lang w:val="en-US" w:eastAsia="en-GB"/>
         </w:rPr>
       </w:pPr>
-      <w:r>
-        <w:rPr>
-          <w:lang w:val="en-US" w:eastAsia="en-GB"/>
-        </w:rPr>
-        <w:t>Streaming analytics</w:t>
-      </w:r>
-      <w:bookmarkEnd w:id="3"/>
+      <w:bookmarkStart w:id="4" w:name="_Toc521456005"/>
+      <w:r>
+        <w:rPr>
+          <w:lang w:val="en-US" w:eastAsia="en-GB"/>
+        </w:rPr>
+        <w:t>Data Integration</w:t>
+      </w:r>
+      <w:bookmarkEnd w:id="4"/>
+      <w:r>
+        <w:rPr>
+          <w:lang w:val="en-US" w:eastAsia="en-GB"/>
+        </w:rPr>
+        <w:t xml:space="preserve"> </w:t>
+      </w:r>
     </w:p>
     <w:p>
       <w:pPr>
@@ -531,14 +727,111 @@
           <w:lang w:val="en-US" w:eastAsia="en-GB"/>
         </w:rPr>
       </w:pPr>
-      <w:bookmarkStart w:id="4" w:name="_Toc521456005"/>
-      <w:r>
-        <w:rPr>
-          <w:lang w:val="en-US" w:eastAsia="en-GB"/>
-        </w:rPr>
-        <w:t>Data Integration</w:t>
-      </w:r>
-      <w:bookmarkEnd w:id="4"/>
+      <w:bookmarkStart w:id="5" w:name="_Toc521456008"/>
+      <w:r>
+        <w:rPr>
+          <w:lang w:val="en-US" w:eastAsia="en-GB"/>
+        </w:rPr>
+        <w:t>D</w:t>
+      </w:r>
+      <w:r>
+        <w:rPr>
+          <w:lang w:val="en-US" w:eastAsia="en-GB"/>
+        </w:rPr>
+        <w:t>ata Repository</w:t>
+      </w:r>
+      <w:bookmarkEnd w:id="5"/>
+    </w:p>
+    <w:p>
+      <w:pPr>
+        <w:rPr>
+          <w:lang w:val="en-US" w:eastAsia="en-GB"/>
+        </w:rPr>
+      </w:pPr>
+    </w:p>
+    <w:p>
+      <w:pPr>
+        <w:pStyle w:val="Heading3"/>
+        <w:rPr>
+          <w:lang w:val="en-US" w:eastAsia="en-GB"/>
+        </w:rPr>
+      </w:pPr>
+      <w:r>
+        <w:rPr>
+          <w:lang w:val="en-US" w:eastAsia="en-GB"/>
+        </w:rPr>
+        <w:t>Technology Choice</w:t>
+      </w:r>
+    </w:p>
+    <w:p>
+      <w:pPr>
+        <w:rPr>
+          <w:lang w:val="en-US" w:eastAsia="en-GB"/>
+        </w:rPr>
+      </w:pPr>
+      <w:r>
+        <w:rPr>
+          <w:lang w:val="en-US" w:eastAsia="en-GB"/>
+        </w:rPr>
+        <w:t>Please describe what technology you have defined here. Please justify below, why. In case this component is not needed justify below.</w:t>
+      </w:r>
+    </w:p>
+    <w:p>
+      <w:pPr>
+        <w:rPr>
+          <w:lang w:val="en-US" w:eastAsia="en-GB"/>
+        </w:rPr>
+      </w:pPr>
+    </w:p>
+    <w:p>
+      <w:pPr>
+        <w:pStyle w:val="Heading3"/>
+        <w:rPr>
+          <w:lang w:val="en-US" w:eastAsia="en-GB"/>
+        </w:rPr>
+      </w:pPr>
+      <w:r>
+        <w:rPr>
+          <w:lang w:val="en-US" w:eastAsia="en-GB"/>
+        </w:rPr>
+        <w:t>Justification</w:t>
+      </w:r>
+    </w:p>
+    <w:p>
+      <w:pPr>
+        <w:rPr>
+          <w:lang w:val="en-US" w:eastAsia="en-GB"/>
+        </w:rPr>
+      </w:pPr>
+      <w:r>
+        <w:rPr>
+          <w:lang w:val="en-US" w:eastAsia="en-GB"/>
+        </w:rPr>
+        <w:t>Please justify your technology choices here.</w:t>
+      </w:r>
+    </w:p>
+    <w:p>
+      <w:pPr>
+        <w:rPr>
+          <w:lang w:val="en-US" w:eastAsia="en-GB"/>
+        </w:rPr>
+      </w:pPr>
+    </w:p>
+    <w:p>
+      <w:pPr>
+        <w:pStyle w:val="Heading2"/>
+        <w:rPr>
+          <w:lang w:val="en-US" w:eastAsia="en-GB"/>
+        </w:rPr>
+      </w:pPr>
+      <w:bookmarkStart w:id="6" w:name="_Toc521456011"/>
+      <w:r>
+        <w:rPr>
+          <w:lang w:val="en-US" w:eastAsia="en-GB"/>
+        </w:rPr>
+        <w:t>Discovery and Exploration</w:t>
+      </w:r>
+      <w:bookmarkEnd w:id="6"/>
       <w:r>
         <w:rPr>
           <w:lang w:val="en-US" w:eastAsia="en-GB"/>
@@ -635,20 +928,14 @@
           <w:lang w:val="en-US" w:eastAsia="en-GB"/>
         </w:rPr>
       </w:pPr>
-      <w:bookmarkStart w:id="5" w:name="_Toc521456008"/>
-      <w:r>
-        <w:rPr>
-          <w:lang w:val="en-US" w:eastAsia="en-GB"/>
-        </w:rPr>
-        <w:t>D</w:t>
-      </w:r>
-      <w:r>
-        <w:rPr>
-          <w:lang w:val="en-US" w:eastAsia="en-GB"/>
-        </w:rPr>
-        <w:t>ata Repository</w:t>
-      </w:r>
-      <w:bookmarkEnd w:id="5"/>
+      <w:bookmarkStart w:id="7" w:name="_Toc521456013"/>
+      <w:r>
+        <w:rPr>
+          <w:lang w:val="en-US" w:eastAsia="en-GB"/>
+        </w:rPr>
+        <w:t>Actionable Insights</w:t>
+      </w:r>
+      <w:bookmarkEnd w:id="7"/>
     </w:p>
     <w:p>
       <w:pPr>
@@ -727,25 +1014,26 @@
     </w:p>
     <w:p>
       <w:pPr>
+        <w:rPr>
+          <w:lang w:val="en-US" w:eastAsia="en-GB"/>
+        </w:rPr>
+      </w:pPr>
+    </w:p>
+    <w:p>
+      <w:pPr>
         <w:pStyle w:val="Heading2"/>
         <w:rPr>
           <w:lang w:val="en-US" w:eastAsia="en-GB"/>
         </w:rPr>
       </w:pPr>
-      <w:bookmarkStart w:id="6" w:name="_Toc521456011"/>
-      <w:r>
-        <w:rPr>
-          <w:lang w:val="en-US" w:eastAsia="en-GB"/>
-        </w:rPr>
-        <w:t>Discovery and Exploration</w:t>
-      </w:r>
-      <w:bookmarkEnd w:id="6"/>
-      <w:r>
-        <w:rPr>
-          <w:lang w:val="en-US" w:eastAsia="en-GB"/>
-        </w:rPr>
-        <w:t xml:space="preserve"> </w:t>
-      </w:r>
+      <w:bookmarkStart w:id="8" w:name="_Toc521456017"/>
+      <w:r>
+        <w:rPr>
+          <w:lang w:val="en-US" w:eastAsia="en-GB"/>
+        </w:rPr>
+        <w:t>Applications / Data Products</w:t>
+      </w:r>
+      <w:bookmarkEnd w:id="8"/>
     </w:p>
     <w:p>
       <w:pPr>
@@ -765,7 +1053,6 @@
         <w:rPr>
           <w:lang w:val="en-US" w:eastAsia="en-GB"/>
         </w:rPr>
-        <w:lastRenderedPageBreak/>
         <w:t>Technology Choice</w:t>
       </w:r>
     </w:p>
@@ -825,6 +1112,7 @@
     </w:p>
     <w:p>
       <w:pPr>
+        <w:ind w:left="360"/>
         <w:rPr>
           <w:lang w:val="en-US" w:eastAsia="en-GB"/>
         </w:rPr>
@@ -837,14 +1125,14 @@
           <w:lang w:val="en-US" w:eastAsia="en-GB"/>
         </w:rPr>
       </w:pPr>
-      <w:bookmarkStart w:id="7" w:name="_Toc521456013"/>
-      <w:r>
-        <w:rPr>
-          <w:lang w:val="en-US" w:eastAsia="en-GB"/>
-        </w:rPr>
-        <w:t>Actionable Insights</w:t>
-      </w:r>
-      <w:bookmarkEnd w:id="7"/>
+      <w:bookmarkStart w:id="9" w:name="_Toc521456020"/>
+      <w:r>
+        <w:rPr>
+          <w:lang w:val="en-US" w:eastAsia="en-GB"/>
+        </w:rPr>
+        <w:t>Security, Information Governance and Systems Management</w:t>
+      </w:r>
+      <w:bookmarkEnd w:id="9"/>
     </w:p>
     <w:p>
       <w:pPr>
@@ -920,205 +1208,6 @@
           <w:lang w:val="en-US" w:eastAsia="en-GB"/>
         </w:rPr>
       </w:pPr>
-    </w:p>
-    <w:p>
-      <w:pPr>
-        <w:rPr>
-          <w:lang w:val="en-US" w:eastAsia="en-GB"/>
-        </w:rPr>
-      </w:pPr>
-    </w:p>
-    <w:p>
-      <w:pPr>
-        <w:pStyle w:val="Heading2"/>
-        <w:rPr>
-          <w:lang w:val="en-US" w:eastAsia="en-GB"/>
-        </w:rPr>
-      </w:pPr>
-      <w:bookmarkStart w:id="8" w:name="_Toc521456017"/>
-      <w:r>
-        <w:rPr>
-          <w:lang w:val="en-US" w:eastAsia="en-GB"/>
-        </w:rPr>
-        <w:t>Applications / Data Products</w:t>
-      </w:r>
-      <w:bookmarkEnd w:id="8"/>
-    </w:p>
-    <w:p>
-      <w:pPr>
-        <w:rPr>
-          <w:lang w:val="en-US" w:eastAsia="en-GB"/>
-        </w:rPr>
-      </w:pPr>
-    </w:p>
-    <w:p>
-      <w:pPr>
-        <w:pStyle w:val="Heading3"/>
-        <w:rPr>
-          <w:lang w:val="en-US" w:eastAsia="en-GB"/>
-        </w:rPr>
-      </w:pPr>
-      <w:r>
-        <w:rPr>
-          <w:lang w:val="en-US" w:eastAsia="en-GB"/>
-        </w:rPr>
-        <w:t>Technology Choice</w:t>
-      </w:r>
-    </w:p>
-    <w:p>
-      <w:pPr>
-        <w:rPr>
-          <w:lang w:val="en-US" w:eastAsia="en-GB"/>
-        </w:rPr>
-      </w:pPr>
-      <w:r>
-        <w:rPr>
-          <w:lang w:val="en-US" w:eastAsia="en-GB"/>
-        </w:rPr>
-        <w:t>Please describe what technology you have defined here. Please justify below, why. In case this component is not needed justify below.</w:t>
-      </w:r>
-    </w:p>
-    <w:p>
-      <w:pPr>
-        <w:rPr>
-          <w:lang w:val="en-US" w:eastAsia="en-GB"/>
-        </w:rPr>
-      </w:pPr>
-    </w:p>
-    <w:p>
-      <w:pPr>
-        <w:pStyle w:val="Heading3"/>
-        <w:rPr>
-          <w:lang w:val="en-US" w:eastAsia="en-GB"/>
-        </w:rPr>
-      </w:pPr>
-      <w:r>
-        <w:rPr>
-          <w:lang w:val="en-US" w:eastAsia="en-GB"/>
-        </w:rPr>
-        <w:t>Justification</w:t>
-      </w:r>
-    </w:p>
-    <w:p>
-      <w:pPr>
-        <w:rPr>
-          <w:lang w:val="en-US" w:eastAsia="en-GB"/>
-        </w:rPr>
-      </w:pPr>
-      <w:r>
-        <w:rPr>
-          <w:lang w:val="en-US" w:eastAsia="en-GB"/>
-        </w:rPr>
-        <w:t>Please justify your technology choices here.</w:t>
-      </w:r>
-    </w:p>
-    <w:p>
-      <w:pPr>
-        <w:rPr>
-          <w:lang w:val="en-US" w:eastAsia="en-GB"/>
-        </w:rPr>
-      </w:pPr>
-    </w:p>
-    <w:p>
-      <w:pPr>
-        <w:ind w:left="360"/>
-        <w:rPr>
-          <w:lang w:val="en-US" w:eastAsia="en-GB"/>
-        </w:rPr>
-      </w:pPr>
-    </w:p>
-    <w:p>
-      <w:pPr>
-        <w:pStyle w:val="Heading2"/>
-        <w:rPr>
-          <w:lang w:val="en-US" w:eastAsia="en-GB"/>
-        </w:rPr>
-      </w:pPr>
-      <w:bookmarkStart w:id="9" w:name="_Toc521456020"/>
-      <w:r>
-        <w:rPr>
-          <w:lang w:val="en-US" w:eastAsia="en-GB"/>
-        </w:rPr>
-        <w:t>Security, Information Governance and Systems Management</w:t>
-      </w:r>
-      <w:bookmarkEnd w:id="9"/>
-    </w:p>
-    <w:p>
-      <w:pPr>
-        <w:rPr>
-          <w:lang w:val="en-US" w:eastAsia="en-GB"/>
-        </w:rPr>
-      </w:pPr>
-    </w:p>
-    <w:p>
-      <w:pPr>
-        <w:pStyle w:val="Heading3"/>
-        <w:rPr>
-          <w:lang w:val="en-US" w:eastAsia="en-GB"/>
-        </w:rPr>
-      </w:pPr>
-      <w:r>
-        <w:rPr>
-          <w:lang w:val="en-US" w:eastAsia="en-GB"/>
-        </w:rPr>
-        <w:t>Technology Choice</w:t>
-      </w:r>
-    </w:p>
-    <w:p>
-      <w:pPr>
-        <w:rPr>
-          <w:lang w:val="en-US" w:eastAsia="en-GB"/>
-        </w:rPr>
-      </w:pPr>
-      <w:r>
-        <w:rPr>
-          <w:lang w:val="en-US" w:eastAsia="en-GB"/>
-        </w:rPr>
-        <w:t>Please describe what technology you have defined here. Please justify below, why. In case this component is not needed justify below.</w:t>
-      </w:r>
-    </w:p>
-    <w:p>
-      <w:pPr>
-        <w:rPr>
-          <w:lang w:val="en-US" w:eastAsia="en-GB"/>
-        </w:rPr>
-      </w:pPr>
-    </w:p>
-    <w:p>
-      <w:pPr>
-        <w:pStyle w:val="Heading3"/>
-        <w:rPr>
-          <w:lang w:val="en-US" w:eastAsia="en-GB"/>
-        </w:rPr>
-      </w:pPr>
-      <w:r>
-        <w:rPr>
-          <w:lang w:val="en-US" w:eastAsia="en-GB"/>
-        </w:rPr>
-        <w:t>Justification</w:t>
-      </w:r>
-    </w:p>
-    <w:p>
-      <w:pPr>
-        <w:rPr>
-          <w:lang w:val="en-US" w:eastAsia="en-GB"/>
-        </w:rPr>
-      </w:pPr>
-      <w:r>
-        <w:rPr>
-          <w:lang w:val="en-US" w:eastAsia="en-GB"/>
-        </w:rPr>
-        <w:t>Please justify your technology choices here.</w:t>
-      </w:r>
-    </w:p>
-    <w:p>
-      <w:pPr>
-        <w:rPr>
-          <w:lang w:val="en-US" w:eastAsia="en-GB"/>
-        </w:rPr>
-      </w:pPr>
-      <w:bookmarkStart w:id="10" w:name="_GoBack"/>
-      <w:bookmarkEnd w:id="10"/>
     </w:p>
     <w:p>
       <w:pPr>
@@ -1145,7 +1234,7 @@
 </file>
 
 <file path=word/endnotes.xml><?xml version="1.0" encoding="utf-8"?>
-<w:endnotes xmlns:wpc="http://schemas.microsoft.com/office/word/2010/wordprocessingCanvas" xmlns:mo="http://schemas.microsoft.com/office/mac/office/2008/main" xmlns:mc="http://schemas.openxmlformats.org/markup-compatibility/2006" xmlns:mv="urn:schemas-microsoft-com:mac:vml" xmlns:o="urn:schemas-microsoft-com:office:office" xmlns:r="http://schemas.openxmlformats.org/officeDocument/2006/relationships" xmlns:m="http://schemas.openxmlformats.org/officeDocument/2006/math" xmlns:v="urn:schemas-microsoft-com:vml" xmlns:wp14="http://schemas.microsoft.com/office/word/2010/wordprocessingDrawing" xmlns:wp="http://schemas.openxmlformats.org/drawingml/2006/wordprocessingDrawing" xmlns:w10="urn:schemas-microsoft-com:office:word" xmlns:w="http://schemas.openxmlformats.org/wordprocessingml/2006/main" xmlns:w14="http://schemas.microsoft.com/office/word/2010/wordml" xmlns:w15="http://schemas.microsoft.com/office/word/2012/wordml" xmlns:wpg="http://schemas.microsoft.com/office/word/2010/wordprocessingGroup" xmlns:wpi="http://schemas.microsoft.com/office/word/2010/wordprocessingInk" xmlns:wne="http://schemas.microsoft.com/office/word/2006/wordml" xmlns:wps="http://schemas.microsoft.com/office/word/2010/wordprocessingShape" mc:Ignorable="w14 w15 wp14">
+<w:endnotes xmlns:wpc="http://schemas.microsoft.com/office/word/2010/wordprocessingCanvas" xmlns:cx="http://schemas.microsoft.com/office/drawing/2014/chartex" xmlns:cx1="http://schemas.microsoft.com/office/drawing/2015/9/8/chartex" xmlns:cx2="http://schemas.microsoft.com/office/drawing/2015/10/21/chartex" xmlns:cx3="http://schemas.microsoft.com/office/drawing/2016/5/9/chartex" xmlns:cx4="http://schemas.microsoft.com/office/drawing/2016/5/10/chartex" xmlns:cx5="http://schemas.microsoft.com/office/drawing/2016/5/11/chartex" xmlns:cx6="http://schemas.microsoft.com/office/drawing/2016/5/12/chartex" xmlns:cx7="http://schemas.microsoft.com/office/drawing/2016/5/13/chartex" xmlns:cx8="http://schemas.microsoft.com/office/drawing/2016/5/14/chartex" xmlns:mc="http://schemas.openxmlformats.org/markup-compatibility/2006" xmlns:aink="http://schemas.microsoft.com/office/drawing/2016/ink" xmlns:am3d="http://schemas.microsoft.com/office/drawing/2017/model3d" xmlns:o="urn:schemas-microsoft-com:office:office" xmlns:r="http://schemas.openxmlformats.org/officeDocument/2006/relationships" xmlns:m="http://schemas.openxmlformats.org/officeDocument/2006/math" xmlns:v="urn:schemas-microsoft-com:vml" xmlns:wp14="http://schemas.microsoft.com/office/word/2010/wordprocessingDrawing" xmlns:wp="http://schemas.openxmlformats.org/drawingml/2006/wordprocessingDrawing" xmlns:w10="urn:schemas-microsoft-com:office:word" xmlns:w="http://schemas.openxmlformats.org/wordprocessingml/2006/main" xmlns:w14="http://schemas.microsoft.com/office/word/2010/wordml" xmlns:w15="http://schemas.microsoft.com/office/word/2012/wordml" xmlns:w16cex="http://schemas.microsoft.com/office/word/2018/wordml/cex" xmlns:w16cid="http://schemas.microsoft.com/office/word/2016/wordml/cid" xmlns:w16="http://schemas.microsoft.com/office/word/2018/wordml" xmlns:w16se="http://schemas.microsoft.com/office/word/2015/wordml/symex" xmlns:wpg="http://schemas.microsoft.com/office/word/2010/wordprocessingGroup" xmlns:wpi="http://schemas.microsoft.com/office/word/2010/wordprocessingInk" xmlns:wne="http://schemas.microsoft.com/office/word/2006/wordml" xmlns:wps="http://schemas.microsoft.com/office/word/2010/wordprocessingShape" mc:Ignorable="w14 w15 w16se w16cid w16 w16cex wp14">
   <w:endnote w:type="separator" w:id="-1">
     <w:p>
       <w:r>
@@ -1164,7 +1253,7 @@
 </file>
 
 <file path=word/footnotes.xml><?xml version="1.0" encoding="utf-8"?>
-<w:footnotes xmlns:wpc="http://schemas.microsoft.com/office/word/2010/wordprocessingCanvas" xmlns:mo="http://schemas.microsoft.com/office/mac/office/2008/main" xmlns:mc="http://schemas.openxmlformats.org/markup-compatibility/2006" xmlns:mv="urn:schemas-microsoft-com:mac:vml" xmlns:o="urn:schemas-microsoft-com:office:office" xmlns:r="http://schemas.openxmlformats.org/officeDocument/2006/relationships" xmlns:m="http://schemas.openxmlformats.org/officeDocument/2006/math" xmlns:v="urn:schemas-microsoft-com:vml" xmlns:wp14="http://schemas.microsoft.com/office/word/2010/wordprocessingDrawing" xmlns:wp="http://schemas.openxmlformats.org/drawingml/2006/wordprocessingDrawing" xmlns:w10="urn:schemas-microsoft-com:office:word" xmlns:w="http://schemas.openxmlformats.org/wordprocessingml/2006/main" xmlns:w14="http://schemas.microsoft.com/office/word/2010/wordml" xmlns:w15="http://schemas.microsoft.com/office/word/2012/wordml" xmlns:wpg="http://schemas.microsoft.com/office/word/2010/wordprocessingGroup" xmlns:wpi="http://schemas.microsoft.com/office/word/2010/wordprocessingInk" xmlns:wne="http://schemas.microsoft.com/office/word/2006/wordml" xmlns:wps="http://schemas.microsoft.com/office/word/2010/wordprocessingShape" mc:Ignorable="w14 w15 wp14">
+<w:footnotes xmlns:wpc="http://schemas.microsoft.com/office/word/2010/wordprocessingCanvas" xmlns:cx="http://schemas.microsoft.com/office/drawing/2014/chartex" xmlns:cx1="http://schemas.microsoft.com/office/drawing/2015/9/8/chartex" xmlns:cx2="http://schemas.microsoft.com/office/drawing/2015/10/21/chartex" xmlns:cx3="http://schemas.microsoft.com/office/drawing/2016/5/9/chartex" xmlns:cx4="http://schemas.microsoft.com/office/drawing/2016/5/10/chartex" xmlns:cx5="http://schemas.microsoft.com/office/drawing/2016/5/11/chartex" xmlns:cx6="http://schemas.microsoft.com/office/drawing/2016/5/12/chartex" xmlns:cx7="http://schemas.microsoft.com/office/drawing/2016/5/13/chartex" xmlns:cx8="http://schemas.microsoft.com/office/drawing/2016/5/14/chartex" xmlns:mc="http://schemas.openxmlformats.org/markup-compatibility/2006" xmlns:aink="http://schemas.microsoft.com/office/drawing/2016/ink" xmlns:am3d="http://schemas.microsoft.com/office/drawing/2017/model3d" xmlns:o="urn:schemas-microsoft-com:office:office" xmlns:r="http://schemas.openxmlformats.org/officeDocument/2006/relationships" xmlns:m="http://schemas.openxmlformats.org/officeDocument/2006/math" xmlns:v="urn:schemas-microsoft-com:vml" xmlns:wp14="http://schemas.microsoft.com/office/word/2010/wordprocessingDrawing" xmlns:wp="http://schemas.openxmlformats.org/drawingml/2006/wordprocessingDrawing" xmlns:w10="urn:schemas-microsoft-com:office:word" xmlns:w="http://schemas.openxmlformats.org/wordprocessingml/2006/main" xmlns:w14="http://schemas.microsoft.com/office/word/2010/wordml" xmlns:w15="http://schemas.microsoft.com/office/word/2012/wordml" xmlns:w16cex="http://schemas.microsoft.com/office/word/2018/wordml/cex" xmlns:w16cid="http://schemas.microsoft.com/office/word/2016/wordml/cid" xmlns:w16="http://schemas.microsoft.com/office/word/2018/wordml" xmlns:w16se="http://schemas.microsoft.com/office/word/2015/wordml/symex" xmlns:wpg="http://schemas.microsoft.com/office/word/2010/wordprocessingGroup" xmlns:wpi="http://schemas.microsoft.com/office/word/2010/wordprocessingInk" xmlns:wne="http://schemas.microsoft.com/office/word/2006/wordml" xmlns:wps="http://schemas.microsoft.com/office/word/2010/wordprocessingShape" mc:Ignorable="w14 w15 w16se w16cid w16 w16cex wp14">
   <w:footnote w:type="separator" w:id="-1">
     <w:p>
       <w:r>
@@ -1183,8 +1272,8 @@
 </file>
 
 <file path=word/numbering.xml><?xml version="1.0" encoding="utf-8"?>
-<w:numbering xmlns:wpc="http://schemas.microsoft.com/office/word/2010/wordprocessingCanvas" xmlns:mo="http://schemas.microsoft.com/office/mac/office/2008/main" xmlns:mc="http://schemas.openxmlformats.org/markup-compatibility/2006" xmlns:mv="urn:schemas-microsoft-com:mac:vml" xmlns:o="urn:schemas-microsoft-com:office:office" xmlns:r="http://schemas.openxmlformats.org/officeDocument/2006/relationships" xmlns:m="http://schemas.openxmlformats.org/officeDocument/2006/math" xmlns:v="urn:schemas-microsoft-com:vml" xmlns:wp14="http://schemas.microsoft.com/office/word/2010/wordprocessingDrawing" xmlns:wp="http://schemas.openxmlformats.org/drawingml/2006/wordprocessingDrawing" xmlns:w10="urn:schemas-microsoft-com:office:word" xmlns:w="http://schemas.openxmlformats.org/wordprocessingml/2006/main" xmlns:w14="http://schemas.microsoft.com/office/word/2010/wordml" xmlns:w15="http://schemas.microsoft.com/office/word/2012/wordml" xmlns:wpg="http://schemas.microsoft.com/office/word/2010/wordprocessingGroup" xmlns:wpi="http://schemas.microsoft.com/office/word/2010/wordprocessingInk" xmlns:wne="http://schemas.microsoft.com/office/word/2006/wordml" xmlns:wps="http://schemas.microsoft.com/office/word/2010/wordprocessingShape" mc:Ignorable="w14 w15 wp14">
-  <w:abstractNum w:abstractNumId="0">
+<w:numbering xmlns:wpc="http://schemas.microsoft.com/office/word/2010/wordprocessingCanvas" xmlns:cx="http://schemas.microsoft.com/office/drawing/2014/chartex" xmlns:cx1="http://schemas.microsoft.com/office/drawing/2015/9/8/chartex" xmlns:cx2="http://schemas.microsoft.com/office/drawing/2015/10/21/chartex" xmlns:cx3="http://schemas.microsoft.com/office/drawing/2016/5/9/chartex" xmlns:cx4="http://schemas.microsoft.com/office/drawing/2016/5/10/chartex" xmlns:cx5="http://schemas.microsoft.com/office/drawing/2016/5/11/chartex" xmlns:cx6="http://schemas.microsoft.com/office/drawing/2016/5/12/chartex" xmlns:cx7="http://schemas.microsoft.com/office/drawing/2016/5/13/chartex" xmlns:cx8="http://schemas.microsoft.com/office/drawing/2016/5/14/chartex" xmlns:mc="http://schemas.openxmlformats.org/markup-compatibility/2006" xmlns:aink="http://schemas.microsoft.com/office/drawing/2016/ink" xmlns:am3d="http://schemas.microsoft.com/office/drawing/2017/model3d" xmlns:o="urn:schemas-microsoft-com:office:office" xmlns:r="http://schemas.openxmlformats.org/officeDocument/2006/relationships" xmlns:m="http://schemas.openxmlformats.org/officeDocument/2006/math" xmlns:v="urn:schemas-microsoft-com:vml" xmlns:wp14="http://schemas.microsoft.com/office/word/2010/wordprocessingDrawing" xmlns:wp="http://schemas.openxmlformats.org/drawingml/2006/wordprocessingDrawing" xmlns:w10="urn:schemas-microsoft-com:office:word" xmlns:w="http://schemas.openxmlformats.org/wordprocessingml/2006/main" xmlns:w14="http://schemas.microsoft.com/office/word/2010/wordml" xmlns:w15="http://schemas.microsoft.com/office/word/2012/wordml" xmlns:w16cex="http://schemas.microsoft.com/office/word/2018/wordml/cex" xmlns:w16cid="http://schemas.microsoft.com/office/word/2016/wordml/cid" xmlns:w16="http://schemas.microsoft.com/office/word/2018/wordml" xmlns:w16se="http://schemas.microsoft.com/office/word/2015/wordml/symex" xmlns:wpg="http://schemas.microsoft.com/office/word/2010/wordprocessingGroup" xmlns:wpi="http://schemas.microsoft.com/office/word/2010/wordprocessingInk" xmlns:wne="http://schemas.microsoft.com/office/word/2006/wordml" xmlns:wps="http://schemas.microsoft.com/office/word/2010/wordprocessingShape" mc:Ignorable="w14 w15 w16se w16cid w16 w16cex wp14">
+  <w:abstractNum w:abstractNumId="0" w15:restartNumberingAfterBreak="0">
     <w:nsid w:val="11C321FC"/>
     <w:multiLevelType w:val="hybridMultilevel"/>
     <w:tmpl w:val="0122C3CA"/>
@@ -1296,7 +1385,7 @@
       </w:rPr>
     </w:lvl>
   </w:abstractNum>
-  <w:abstractNum w:abstractNumId="1">
+  <w:abstractNum w:abstractNumId="1" w15:restartNumberingAfterBreak="0">
     <w:nsid w:val="1A4A4991"/>
     <w:multiLevelType w:val="multilevel"/>
     <w:tmpl w:val="08090025"/>
@@ -1391,7 +1480,7 @@
       </w:pPr>
     </w:lvl>
   </w:abstractNum>
-  <w:abstractNum w:abstractNumId="2">
+  <w:abstractNum w:abstractNumId="2" w15:restartNumberingAfterBreak="0">
     <w:nsid w:val="2172389B"/>
     <w:multiLevelType w:val="hybridMultilevel"/>
     <w:tmpl w:val="41BE67B2"/>
@@ -1503,7 +1592,7 @@
       </w:rPr>
     </w:lvl>
   </w:abstractNum>
-  <w:abstractNum w:abstractNumId="3">
+  <w:abstractNum w:abstractNumId="3" w15:restartNumberingAfterBreak="0">
     <w:nsid w:val="38E868F3"/>
     <w:multiLevelType w:val="hybridMultilevel"/>
     <w:tmpl w:val="EE749546"/>
@@ -1616,7 +1705,7 @@
       </w:rPr>
     </w:lvl>
   </w:abstractNum>
-  <w:abstractNum w:abstractNumId="4">
+  <w:abstractNum w:abstractNumId="4" w15:restartNumberingAfterBreak="0">
     <w:nsid w:val="3D4F425B"/>
     <w:multiLevelType w:val="hybridMultilevel"/>
     <w:tmpl w:val="D3EA3B1A"/>
@@ -1729,7 +1818,7 @@
       </w:rPr>
     </w:lvl>
   </w:abstractNum>
-  <w:abstractNum w:abstractNumId="5">
+  <w:abstractNum w:abstractNumId="5" w15:restartNumberingAfterBreak="0">
     <w:nsid w:val="46090A12"/>
     <w:multiLevelType w:val="hybridMultilevel"/>
     <w:tmpl w:val="21FE9A2C"/>
@@ -1842,7 +1931,7 @@
       </w:rPr>
     </w:lvl>
   </w:abstractNum>
-  <w:abstractNum w:abstractNumId="6">
+  <w:abstractNum w:abstractNumId="6" w15:restartNumberingAfterBreak="0">
     <w:nsid w:val="557D5505"/>
     <w:multiLevelType w:val="hybridMultilevel"/>
     <w:tmpl w:val="DD7EE49A"/>
@@ -1955,7 +2044,7 @@
       </w:rPr>
     </w:lvl>
   </w:abstractNum>
-  <w:abstractNum w:abstractNumId="7">
+  <w:abstractNum w:abstractNumId="7" w15:restartNumberingAfterBreak="0">
     <w:nsid w:val="741179BC"/>
     <w:multiLevelType w:val="hybridMultilevel"/>
     <w:tmpl w:val="34B8D030"/>
@@ -2044,7 +2133,7 @@
       </w:pPr>
     </w:lvl>
   </w:abstractNum>
-  <w:abstractNum w:abstractNumId="8">
+  <w:abstractNum w:abstractNumId="8" w15:restartNumberingAfterBreak="0">
     <w:nsid w:val="7CE833C5"/>
     <w:multiLevelType w:val="hybridMultilevel"/>
     <w:tmpl w:val="79D21094"/>
@@ -2157,7 +2246,7 @@
       </w:rPr>
     </w:lvl>
   </w:abstractNum>
-  <w:abstractNum w:abstractNumId="9">
+  <w:abstractNum w:abstractNumId="9" w15:restartNumberingAfterBreak="0">
     <w:nsid w:val="7F355C3E"/>
     <w:multiLevelType w:val="hybridMultilevel"/>
     <w:tmpl w:val="1FB838E6"/>
@@ -2303,7 +2392,7 @@
 </file>
 
 <file path=word/styles.xml><?xml version="1.0" encoding="utf-8"?>
-<w:styles xmlns:mc="http://schemas.openxmlformats.org/markup-compatibility/2006" xmlns:r="http://schemas.openxmlformats.org/officeDocument/2006/relationships" xmlns:w="http://schemas.openxmlformats.org/wordprocessingml/2006/main" xmlns:w14="http://schemas.microsoft.com/office/word/2010/wordml" xmlns:w15="http://schemas.microsoft.com/office/word/2012/wordml" mc:Ignorable="w14 w15">
+<w:styles xmlns:mc="http://schemas.openxmlformats.org/markup-compatibility/2006" xmlns:r="http://schemas.openxmlformats.org/officeDocument/2006/relationships" xmlns:w="http://schemas.openxmlformats.org/wordprocessingml/2006/main" xmlns:w14="http://schemas.microsoft.com/office/word/2010/wordml" xmlns:w15="http://schemas.microsoft.com/office/word/2012/wordml" xmlns:w16cex="http://schemas.microsoft.com/office/word/2018/wordml/cex" xmlns:w16cid="http://schemas.microsoft.com/office/word/2016/wordml/cid" xmlns:w16="http://schemas.microsoft.com/office/word/2018/wordml" xmlns:w16se="http://schemas.microsoft.com/office/word/2015/wordml/symex" mc:Ignorable="w14 w15 w16se w16cid w16 w16cex">
   <w:docDefaults>
     <w:rPrDefault>
       <w:rPr>
@@ -2315,7 +2404,7 @@
     </w:rPrDefault>
     <w:pPrDefault/>
   </w:docDefaults>
-  <w:latentStyles w:defLockedState="0" w:defUIPriority="99" w:defSemiHidden="0" w:defUnhideWhenUsed="0" w:defQFormat="0" w:count="382">
+  <w:latentStyles w:defLockedState="0" w:defUIPriority="99" w:defSemiHidden="0" w:defUnhideWhenUsed="0" w:defQFormat="0" w:count="376">
     <w:lsdException w:name="Normal" w:uiPriority="0" w:qFormat="1"/>
     <w:lsdException w:name="heading 1" w:uiPriority="9" w:qFormat="1"/>
     <w:lsdException w:name="heading 2" w:semiHidden="1" w:uiPriority="9" w:unhideWhenUsed="1" w:qFormat="1"/>
@@ -2472,15 +2561,6 @@
     <w:lsdException w:name="Balloon Text" w:semiHidden="1" w:unhideWhenUsed="1"/>
     <w:lsdException w:name="Table Grid" w:uiPriority="39"/>
     <w:lsdException w:name="Table Theme" w:semiHidden="1" w:unhideWhenUsed="1"/>
-    <w:lsdException w:name="Note Level 1" w:semiHidden="1" w:unhideWhenUsed="1"/>
-    <w:lsdException w:name="Note Level 2" w:semiHidden="1" w:unhideWhenUsed="1"/>
-    <w:lsdException w:name="Note Level 3" w:semiHidden="1" w:unhideWhenUsed="1"/>
-    <w:lsdException w:name="Note Level 4" w:semiHidden="1" w:unhideWhenUsed="1"/>
-    <w:lsdException w:name="Note Level 5" w:semiHidden="1" w:unhideWhenUsed="1"/>
-    <w:lsdException w:name="Note Level 6" w:semiHidden="1" w:unhideWhenUsed="1"/>
-    <w:lsdException w:name="Note Level 7" w:semiHidden="1" w:unhideWhenUsed="1"/>
-    <w:lsdException w:name="Note Level 8" w:semiHidden="1" w:unhideWhenUsed="1"/>
-    <w:lsdException w:name="Note Level 9" w:semiHidden="1" w:unhideWhenUsed="1"/>
     <w:lsdException w:name="Placeholder Text" w:semiHidden="1"/>
     <w:lsdException w:name="No Spacing" w:uiPriority="1" w:qFormat="1"/>
     <w:lsdException w:name="Light Shading" w:uiPriority="60"/>
@@ -3359,6 +3439,16 @@
     <w:rPr>
       <w:sz w:val="20"/>
       <w:szCs w:val="20"/>
+    </w:rPr>
+  </w:style>
+  <w:style w:type="character" w:styleId="UnresolvedMention">
+    <w:name w:val="Unresolved Mention"/>
+    <w:basedOn w:val="DefaultParagraphFont"/>
+    <w:uiPriority w:val="99"/>
+    <w:rsid w:val="00753864"/>
+    <w:rPr>
+      <w:color w:val="605E5C"/>
+      <w:shd w:val="clear" w:color="auto" w:fill="E1DFDD"/>
     </w:rPr>
   </w:style>
 </w:styles>

</xml_diff>